<commit_message>
Se termina lab 3
</commit_message>
<xml_diff>
--- a/Actividades_Unity/Lab3/Reflexión Lab 3.docx
+++ b/Actividades_Unity/Lab3/Reflexión Lab 3.docx
@@ -37,7 +37,7 @@
                     <pic:cNvPicPr/>
                   </pic:nvPicPr>
                   <pic:blipFill>
-                    <a:blip r:embed="rId4" cstate="print">
+                    <a:blip r:embed="rId5" cstate="print">
                       <a:extLst>
                         <a:ext uri="{28A0092B-C50C-407E-A947-70E740481C1C}">
                           <a14:useLocalDpi xmlns:a14="http://schemas.microsoft.com/office/drawing/2010/main" val="0"/>
@@ -140,13 +140,7 @@
         <w:rPr>
           <w:rFonts w:ascii="Times New Roman" w:hAnsi="Times New Roman" w:cs="Times New Roman"/>
         </w:rPr>
-        <w:t>16</w:t>
-      </w:r>
-      <w:r>
-        <w:rPr>
-          <w:rFonts w:ascii="Times New Roman" w:hAnsi="Times New Roman" w:cs="Times New Roman"/>
-        </w:rPr>
-        <w:t>/08/2023</w:t>
+        <w:t>16/08/2023</w:t>
       </w:r>
     </w:p>
     <w:p>
@@ -161,22 +155,915 @@
         <w:rPr>
           <w:rFonts w:ascii="Times New Roman" w:hAnsi="Times New Roman" w:cs="Times New Roman"/>
         </w:rPr>
-        <w:t xml:space="preserve">Lab </w:t>
-      </w:r>
-      <w:r>
-        <w:rPr>
-          <w:rFonts w:ascii="Times New Roman" w:hAnsi="Times New Roman" w:cs="Times New Roman"/>
-        </w:rPr>
-        <w:t>3</w:t>
-      </w:r>
-      <w:r>
-        <w:rPr>
-          <w:rFonts w:ascii="Times New Roman" w:hAnsi="Times New Roman" w:cs="Times New Roman"/>
-        </w:rPr>
-        <w:t xml:space="preserve"> Reflexión</w:t>
-      </w:r>
+        <w:t>Lab 3 Reflexión</w:t>
+      </w:r>
+    </w:p>
+    <w:p>
+      <w:pPr>
+        <w:rPr>
+          <w:rFonts w:ascii="Times New Roman" w:hAnsi="Times New Roman" w:cs="Times New Roman"/>
+        </w:rPr>
+      </w:pPr>
+    </w:p>
+    <w:p>
+      <w:pPr>
+        <w:rPr>
+          <w:rFonts w:ascii="Times New Roman" w:hAnsi="Times New Roman" w:cs="Times New Roman"/>
+        </w:rPr>
+      </w:pPr>
+    </w:p>
+    <w:p>
+      <w:pPr>
+        <w:rPr>
+          <w:rFonts w:ascii="Times New Roman" w:hAnsi="Times New Roman" w:cs="Times New Roman"/>
+        </w:rPr>
+      </w:pPr>
+      <w:r>
+        <w:rPr>
+          <w:rFonts w:ascii="Times New Roman" w:hAnsi="Times New Roman" w:cs="Times New Roman"/>
+        </w:rPr>
+        <w:t>Screenshots de los pasos 1 a 9:</w:t>
+      </w:r>
+    </w:p>
+    <w:p>
+      <w:pPr>
+        <w:rPr>
+          <w:rFonts w:ascii="Times New Roman" w:hAnsi="Times New Roman" w:cs="Times New Roman"/>
+        </w:rPr>
+      </w:pPr>
+    </w:p>
+    <w:p>
+      <w:pPr>
+        <w:rPr>
+          <w:rFonts w:ascii="Times New Roman" w:hAnsi="Times New Roman" w:cs="Times New Roman"/>
+        </w:rPr>
+      </w:pPr>
+      <w:r>
+        <w:rPr>
+          <w:rFonts w:ascii="Times New Roman" w:hAnsi="Times New Roman" w:cs="Times New Roman"/>
+        </w:rPr>
+        <w:t>Paso 1</w:t>
+      </w:r>
+    </w:p>
+    <w:p>
+      <w:pPr>
+        <w:rPr>
+          <w:rFonts w:ascii="Times New Roman" w:hAnsi="Times New Roman" w:cs="Times New Roman"/>
+        </w:rPr>
+      </w:pPr>
+    </w:p>
+    <w:p>
+      <w:pPr>
+        <w:rPr>
+          <w:rFonts w:ascii="Times New Roman" w:hAnsi="Times New Roman" w:cs="Times New Roman"/>
+        </w:rPr>
+      </w:pPr>
+      <w:r>
+        <w:rPr>
+          <w:rFonts w:ascii="Times New Roman" w:hAnsi="Times New Roman" w:cs="Times New Roman"/>
+          <w:noProof/>
+          <w14:ligatures w14:val="standardContextual"/>
+        </w:rPr>
+        <w:drawing>
+          <wp:inline distT="0" distB="0" distL="0" distR="0" wp14:anchorId="6E9104B0" wp14:editId="67F864D2">
+            <wp:extent cx="5612130" cy="3507740"/>
+            <wp:effectExtent l="0" t="0" r="1270" b="0"/>
+            <wp:docPr id="797628642" name="Imagen 1"/>
+            <wp:cNvGraphicFramePr>
+              <a:graphicFrameLocks xmlns:a="http://schemas.openxmlformats.org/drawingml/2006/main" noChangeAspect="1"/>
+            </wp:cNvGraphicFramePr>
+            <a:graphic xmlns:a="http://schemas.openxmlformats.org/drawingml/2006/main">
+              <a:graphicData uri="http://schemas.openxmlformats.org/drawingml/2006/picture">
+                <pic:pic xmlns:pic="http://schemas.openxmlformats.org/drawingml/2006/picture">
+                  <pic:nvPicPr>
+                    <pic:cNvPr id="797628642" name="Imagen 797628642"/>
+                    <pic:cNvPicPr/>
+                  </pic:nvPicPr>
+                  <pic:blipFill>
+                    <a:blip r:embed="rId6" cstate="print">
+                      <a:extLst>
+                        <a:ext uri="{28A0092B-C50C-407E-A947-70E740481C1C}">
+                          <a14:useLocalDpi xmlns:a14="http://schemas.microsoft.com/office/drawing/2010/main" val="0"/>
+                        </a:ext>
+                      </a:extLst>
+                    </a:blip>
+                    <a:stretch>
+                      <a:fillRect/>
+                    </a:stretch>
+                  </pic:blipFill>
+                  <pic:spPr>
+                    <a:xfrm>
+                      <a:off x="0" y="0"/>
+                      <a:ext cx="5612130" cy="3507740"/>
+                    </a:xfrm>
+                    <a:prstGeom prst="rect">
+                      <a:avLst/>
+                    </a:prstGeom>
+                  </pic:spPr>
+                </pic:pic>
+              </a:graphicData>
+            </a:graphic>
+          </wp:inline>
+        </w:drawing>
+      </w:r>
+    </w:p>
+    <w:p>
+      <w:pPr>
+        <w:rPr>
+          <w:rFonts w:ascii="Times New Roman" w:hAnsi="Times New Roman" w:cs="Times New Roman"/>
+        </w:rPr>
+      </w:pPr>
+    </w:p>
+    <w:p>
+      <w:pPr>
+        <w:rPr>
+          <w:rFonts w:ascii="Times New Roman" w:hAnsi="Times New Roman" w:cs="Times New Roman"/>
+        </w:rPr>
+      </w:pPr>
+      <w:r>
+        <w:rPr>
+          <w:rFonts w:ascii="Times New Roman" w:hAnsi="Times New Roman" w:cs="Times New Roman"/>
+        </w:rPr>
+        <w:t>Paso 2</w:t>
+      </w:r>
+    </w:p>
+    <w:p>
+      <w:pPr>
+        <w:rPr>
+          <w:rFonts w:ascii="Times New Roman" w:hAnsi="Times New Roman" w:cs="Times New Roman"/>
+        </w:rPr>
+      </w:pPr>
+    </w:p>
+    <w:p>
+      <w:pPr>
+        <w:rPr>
+          <w:rFonts w:ascii="Times New Roman" w:hAnsi="Times New Roman" w:cs="Times New Roman"/>
+        </w:rPr>
+      </w:pPr>
+      <w:r>
+        <w:rPr>
+          <w:rFonts w:ascii="Times New Roman" w:hAnsi="Times New Roman" w:cs="Times New Roman"/>
+          <w:noProof/>
+          <w14:ligatures w14:val="standardContextual"/>
+        </w:rPr>
+        <w:lastRenderedPageBreak/>
+        <w:drawing>
+          <wp:inline distT="0" distB="0" distL="0" distR="0" wp14:anchorId="0738B46D" wp14:editId="56F09E5E">
+            <wp:extent cx="5612130" cy="3507740"/>
+            <wp:effectExtent l="0" t="0" r="1270" b="0"/>
+            <wp:docPr id="856204021" name="Imagen 2"/>
+            <wp:cNvGraphicFramePr>
+              <a:graphicFrameLocks xmlns:a="http://schemas.openxmlformats.org/drawingml/2006/main" noChangeAspect="1"/>
+            </wp:cNvGraphicFramePr>
+            <a:graphic xmlns:a="http://schemas.openxmlformats.org/drawingml/2006/main">
+              <a:graphicData uri="http://schemas.openxmlformats.org/drawingml/2006/picture">
+                <pic:pic xmlns:pic="http://schemas.openxmlformats.org/drawingml/2006/picture">
+                  <pic:nvPicPr>
+                    <pic:cNvPr id="856204021" name="Imagen 856204021"/>
+                    <pic:cNvPicPr/>
+                  </pic:nvPicPr>
+                  <pic:blipFill>
+                    <a:blip r:embed="rId7" cstate="print">
+                      <a:extLst>
+                        <a:ext uri="{28A0092B-C50C-407E-A947-70E740481C1C}">
+                          <a14:useLocalDpi xmlns:a14="http://schemas.microsoft.com/office/drawing/2010/main" val="0"/>
+                        </a:ext>
+                      </a:extLst>
+                    </a:blip>
+                    <a:stretch>
+                      <a:fillRect/>
+                    </a:stretch>
+                  </pic:blipFill>
+                  <pic:spPr>
+                    <a:xfrm>
+                      <a:off x="0" y="0"/>
+                      <a:ext cx="5612130" cy="3507740"/>
+                    </a:xfrm>
+                    <a:prstGeom prst="rect">
+                      <a:avLst/>
+                    </a:prstGeom>
+                  </pic:spPr>
+                </pic:pic>
+              </a:graphicData>
+            </a:graphic>
+          </wp:inline>
+        </w:drawing>
+      </w:r>
+    </w:p>
+    <w:p>
+      <w:pPr>
+        <w:rPr>
+          <w:rFonts w:ascii="Times New Roman" w:hAnsi="Times New Roman" w:cs="Times New Roman"/>
+        </w:rPr>
+      </w:pPr>
+    </w:p>
+    <w:p>
+      <w:pPr>
+        <w:rPr>
+          <w:rFonts w:ascii="Times New Roman" w:hAnsi="Times New Roman" w:cs="Times New Roman"/>
+        </w:rPr>
+      </w:pPr>
+      <w:r>
+        <w:rPr>
+          <w:rFonts w:ascii="Times New Roman" w:hAnsi="Times New Roman" w:cs="Times New Roman"/>
+        </w:rPr>
+        <w:t>Paso 3</w:t>
+      </w:r>
+    </w:p>
+    <w:p>
+      <w:pPr>
+        <w:rPr>
+          <w:rFonts w:ascii="Times New Roman" w:hAnsi="Times New Roman" w:cs="Times New Roman"/>
+        </w:rPr>
+      </w:pPr>
+    </w:p>
+    <w:p>
+      <w:pPr>
+        <w:rPr>
+          <w:rFonts w:ascii="Times New Roman" w:hAnsi="Times New Roman" w:cs="Times New Roman"/>
+        </w:rPr>
+      </w:pPr>
+      <w:r>
+        <w:rPr>
+          <w:rFonts w:ascii="Times New Roman" w:hAnsi="Times New Roman" w:cs="Times New Roman"/>
+          <w:noProof/>
+          <w14:ligatures w14:val="standardContextual"/>
+        </w:rPr>
+        <w:drawing>
+          <wp:inline distT="0" distB="0" distL="0" distR="0" wp14:anchorId="2EEC5E27" wp14:editId="1C968ECA">
+            <wp:extent cx="5612130" cy="3507740"/>
+            <wp:effectExtent l="0" t="0" r="1270" b="0"/>
+            <wp:docPr id="2145897269" name="Imagen 3"/>
+            <wp:cNvGraphicFramePr>
+              <a:graphicFrameLocks xmlns:a="http://schemas.openxmlformats.org/drawingml/2006/main" noChangeAspect="1"/>
+            </wp:cNvGraphicFramePr>
+            <a:graphic xmlns:a="http://schemas.openxmlformats.org/drawingml/2006/main">
+              <a:graphicData uri="http://schemas.openxmlformats.org/drawingml/2006/picture">
+                <pic:pic xmlns:pic="http://schemas.openxmlformats.org/drawingml/2006/picture">
+                  <pic:nvPicPr>
+                    <pic:cNvPr id="2145897269" name="Imagen 2145897269"/>
+                    <pic:cNvPicPr/>
+                  </pic:nvPicPr>
+                  <pic:blipFill>
+                    <a:blip r:embed="rId8" cstate="print">
+                      <a:extLst>
+                        <a:ext uri="{28A0092B-C50C-407E-A947-70E740481C1C}">
+                          <a14:useLocalDpi xmlns:a14="http://schemas.microsoft.com/office/drawing/2010/main" val="0"/>
+                        </a:ext>
+                      </a:extLst>
+                    </a:blip>
+                    <a:stretch>
+                      <a:fillRect/>
+                    </a:stretch>
+                  </pic:blipFill>
+                  <pic:spPr>
+                    <a:xfrm>
+                      <a:off x="0" y="0"/>
+                      <a:ext cx="5612130" cy="3507740"/>
+                    </a:xfrm>
+                    <a:prstGeom prst="rect">
+                      <a:avLst/>
+                    </a:prstGeom>
+                  </pic:spPr>
+                </pic:pic>
+              </a:graphicData>
+            </a:graphic>
+          </wp:inline>
+        </w:drawing>
+      </w:r>
+    </w:p>
+    <w:p>
+      <w:pPr>
+        <w:rPr>
+          <w:rFonts w:ascii="Times New Roman" w:hAnsi="Times New Roman" w:cs="Times New Roman"/>
+        </w:rPr>
+      </w:pPr>
+    </w:p>
+    <w:p>
+      <w:pPr>
+        <w:rPr>
+          <w:rFonts w:ascii="Times New Roman" w:hAnsi="Times New Roman" w:cs="Times New Roman"/>
+        </w:rPr>
+      </w:pPr>
+      <w:r>
+        <w:rPr>
+          <w:rFonts w:ascii="Times New Roman" w:hAnsi="Times New Roman" w:cs="Times New Roman"/>
+        </w:rPr>
+        <w:t>Paso 4</w:t>
+      </w:r>
+    </w:p>
+    <w:p>
+      <w:pPr>
+        <w:rPr>
+          <w:rFonts w:ascii="Times New Roman" w:hAnsi="Times New Roman" w:cs="Times New Roman"/>
+        </w:rPr>
+      </w:pPr>
+    </w:p>
+    <w:p>
+      <w:pPr>
+        <w:rPr>
+          <w:rFonts w:ascii="Times New Roman" w:hAnsi="Times New Roman" w:cs="Times New Roman"/>
+        </w:rPr>
+      </w:pPr>
+      <w:r>
+        <w:rPr>
+          <w:rFonts w:ascii="Times New Roman" w:hAnsi="Times New Roman" w:cs="Times New Roman"/>
+          <w:noProof/>
+          <w14:ligatures w14:val="standardContextual"/>
+        </w:rPr>
+        <w:lastRenderedPageBreak/>
+        <w:drawing>
+          <wp:inline distT="0" distB="0" distL="0" distR="0" wp14:anchorId="09A9F164" wp14:editId="40767C97">
+            <wp:extent cx="5612130" cy="3507740"/>
+            <wp:effectExtent l="0" t="0" r="1270" b="0"/>
+            <wp:docPr id="1469595087" name="Imagen 4"/>
+            <wp:cNvGraphicFramePr>
+              <a:graphicFrameLocks xmlns:a="http://schemas.openxmlformats.org/drawingml/2006/main" noChangeAspect="1"/>
+            </wp:cNvGraphicFramePr>
+            <a:graphic xmlns:a="http://schemas.openxmlformats.org/drawingml/2006/main">
+              <a:graphicData uri="http://schemas.openxmlformats.org/drawingml/2006/picture">
+                <pic:pic xmlns:pic="http://schemas.openxmlformats.org/drawingml/2006/picture">
+                  <pic:nvPicPr>
+                    <pic:cNvPr id="1469595087" name="Imagen 1469595087"/>
+                    <pic:cNvPicPr/>
+                  </pic:nvPicPr>
+                  <pic:blipFill>
+                    <a:blip r:embed="rId9" cstate="print">
+                      <a:extLst>
+                        <a:ext uri="{28A0092B-C50C-407E-A947-70E740481C1C}">
+                          <a14:useLocalDpi xmlns:a14="http://schemas.microsoft.com/office/drawing/2010/main" val="0"/>
+                        </a:ext>
+                      </a:extLst>
+                    </a:blip>
+                    <a:stretch>
+                      <a:fillRect/>
+                    </a:stretch>
+                  </pic:blipFill>
+                  <pic:spPr>
+                    <a:xfrm>
+                      <a:off x="0" y="0"/>
+                      <a:ext cx="5612130" cy="3507740"/>
+                    </a:xfrm>
+                    <a:prstGeom prst="rect">
+                      <a:avLst/>
+                    </a:prstGeom>
+                  </pic:spPr>
+                </pic:pic>
+              </a:graphicData>
+            </a:graphic>
+          </wp:inline>
+        </w:drawing>
+      </w:r>
+    </w:p>
+    <w:p>
+      <w:pPr>
+        <w:rPr>
+          <w:rFonts w:ascii="Times New Roman" w:hAnsi="Times New Roman" w:cs="Times New Roman"/>
+        </w:rPr>
+      </w:pPr>
+    </w:p>
+    <w:p>
+      <w:pPr>
+        <w:rPr>
+          <w:rFonts w:ascii="Times New Roman" w:hAnsi="Times New Roman" w:cs="Times New Roman"/>
+        </w:rPr>
+      </w:pPr>
+      <w:r>
+        <w:rPr>
+          <w:rFonts w:ascii="Times New Roman" w:hAnsi="Times New Roman" w:cs="Times New Roman"/>
+        </w:rPr>
+        <w:t>Paso 5</w:t>
+      </w:r>
+    </w:p>
+    <w:p>
+      <w:pPr>
+        <w:rPr>
+          <w:rFonts w:ascii="Times New Roman" w:hAnsi="Times New Roman" w:cs="Times New Roman"/>
+        </w:rPr>
+      </w:pPr>
+    </w:p>
+    <w:p>
+      <w:pPr>
+        <w:rPr>
+          <w:rFonts w:ascii="Times New Roman" w:hAnsi="Times New Roman" w:cs="Times New Roman"/>
+        </w:rPr>
+      </w:pPr>
+      <w:r>
+        <w:rPr>
+          <w:rFonts w:ascii="Times New Roman" w:hAnsi="Times New Roman" w:cs="Times New Roman"/>
+          <w:noProof/>
+          <w14:ligatures w14:val="standardContextual"/>
+        </w:rPr>
+        <w:drawing>
+          <wp:inline distT="0" distB="0" distL="0" distR="0" wp14:anchorId="50F1E095" wp14:editId="18E5BC53">
+            <wp:extent cx="5612130" cy="3507740"/>
+            <wp:effectExtent l="0" t="0" r="1270" b="0"/>
+            <wp:docPr id="1802014504" name="Imagen 5"/>
+            <wp:cNvGraphicFramePr>
+              <a:graphicFrameLocks xmlns:a="http://schemas.openxmlformats.org/drawingml/2006/main" noChangeAspect="1"/>
+            </wp:cNvGraphicFramePr>
+            <a:graphic xmlns:a="http://schemas.openxmlformats.org/drawingml/2006/main">
+              <a:graphicData uri="http://schemas.openxmlformats.org/drawingml/2006/picture">
+                <pic:pic xmlns:pic="http://schemas.openxmlformats.org/drawingml/2006/picture">
+                  <pic:nvPicPr>
+                    <pic:cNvPr id="1802014504" name="Imagen 1802014504"/>
+                    <pic:cNvPicPr/>
+                  </pic:nvPicPr>
+                  <pic:blipFill>
+                    <a:blip r:embed="rId10" cstate="print">
+                      <a:extLst>
+                        <a:ext uri="{28A0092B-C50C-407E-A947-70E740481C1C}">
+                          <a14:useLocalDpi xmlns:a14="http://schemas.microsoft.com/office/drawing/2010/main" val="0"/>
+                        </a:ext>
+                      </a:extLst>
+                    </a:blip>
+                    <a:stretch>
+                      <a:fillRect/>
+                    </a:stretch>
+                  </pic:blipFill>
+                  <pic:spPr>
+                    <a:xfrm>
+                      <a:off x="0" y="0"/>
+                      <a:ext cx="5612130" cy="3507740"/>
+                    </a:xfrm>
+                    <a:prstGeom prst="rect">
+                      <a:avLst/>
+                    </a:prstGeom>
+                  </pic:spPr>
+                </pic:pic>
+              </a:graphicData>
+            </a:graphic>
+          </wp:inline>
+        </w:drawing>
+      </w:r>
+    </w:p>
+    <w:p>
+      <w:pPr>
+        <w:rPr>
+          <w:rFonts w:ascii="Times New Roman" w:hAnsi="Times New Roman" w:cs="Times New Roman"/>
+        </w:rPr>
+      </w:pPr>
+    </w:p>
+    <w:p>
+      <w:pPr>
+        <w:rPr>
+          <w:rFonts w:ascii="Times New Roman" w:hAnsi="Times New Roman" w:cs="Times New Roman"/>
+        </w:rPr>
+      </w:pPr>
+      <w:r>
+        <w:rPr>
+          <w:rFonts w:ascii="Times New Roman" w:hAnsi="Times New Roman" w:cs="Times New Roman"/>
+        </w:rPr>
+        <w:t>Paso 6</w:t>
+      </w:r>
+    </w:p>
+    <w:p>
+      <w:pPr>
+        <w:rPr>
+          <w:rFonts w:ascii="Times New Roman" w:hAnsi="Times New Roman" w:cs="Times New Roman"/>
+        </w:rPr>
+      </w:pPr>
+    </w:p>
+    <w:p>
+      <w:pPr>
+        <w:rPr>
+          <w:rFonts w:ascii="Times New Roman" w:hAnsi="Times New Roman" w:cs="Times New Roman"/>
+        </w:rPr>
+      </w:pPr>
+      <w:r>
+        <w:rPr>
+          <w:rFonts w:ascii="Times New Roman" w:hAnsi="Times New Roman" w:cs="Times New Roman"/>
+          <w:noProof/>
+          <w14:ligatures w14:val="standardContextual"/>
+        </w:rPr>
+        <w:lastRenderedPageBreak/>
+        <w:drawing>
+          <wp:inline distT="0" distB="0" distL="0" distR="0" wp14:anchorId="44303C04" wp14:editId="576355F7">
+            <wp:extent cx="5612130" cy="3507740"/>
+            <wp:effectExtent l="0" t="0" r="1270" b="0"/>
+            <wp:docPr id="907313640" name="Imagen 6"/>
+            <wp:cNvGraphicFramePr>
+              <a:graphicFrameLocks xmlns:a="http://schemas.openxmlformats.org/drawingml/2006/main" noChangeAspect="1"/>
+            </wp:cNvGraphicFramePr>
+            <a:graphic xmlns:a="http://schemas.openxmlformats.org/drawingml/2006/main">
+              <a:graphicData uri="http://schemas.openxmlformats.org/drawingml/2006/picture">
+                <pic:pic xmlns:pic="http://schemas.openxmlformats.org/drawingml/2006/picture">
+                  <pic:nvPicPr>
+                    <pic:cNvPr id="907313640" name="Imagen 907313640"/>
+                    <pic:cNvPicPr/>
+                  </pic:nvPicPr>
+                  <pic:blipFill>
+                    <a:blip r:embed="rId11" cstate="print">
+                      <a:extLst>
+                        <a:ext uri="{28A0092B-C50C-407E-A947-70E740481C1C}">
+                          <a14:useLocalDpi xmlns:a14="http://schemas.microsoft.com/office/drawing/2010/main" val="0"/>
+                        </a:ext>
+                      </a:extLst>
+                    </a:blip>
+                    <a:stretch>
+                      <a:fillRect/>
+                    </a:stretch>
+                  </pic:blipFill>
+                  <pic:spPr>
+                    <a:xfrm>
+                      <a:off x="0" y="0"/>
+                      <a:ext cx="5612130" cy="3507740"/>
+                    </a:xfrm>
+                    <a:prstGeom prst="rect">
+                      <a:avLst/>
+                    </a:prstGeom>
+                  </pic:spPr>
+                </pic:pic>
+              </a:graphicData>
+            </a:graphic>
+          </wp:inline>
+        </w:drawing>
+      </w:r>
+    </w:p>
+    <w:p>
+      <w:pPr>
+        <w:rPr>
+          <w:rFonts w:ascii="Times New Roman" w:hAnsi="Times New Roman" w:cs="Times New Roman"/>
+        </w:rPr>
+      </w:pPr>
+    </w:p>
+    <w:p>
+      <w:pPr>
+        <w:rPr>
+          <w:rFonts w:ascii="Times New Roman" w:hAnsi="Times New Roman" w:cs="Times New Roman"/>
+        </w:rPr>
+      </w:pPr>
+      <w:r>
+        <w:rPr>
+          <w:rFonts w:ascii="Times New Roman" w:hAnsi="Times New Roman" w:cs="Times New Roman"/>
+        </w:rPr>
+        <w:t>Paso 7</w:t>
+      </w:r>
+    </w:p>
+    <w:p>
+      <w:pPr>
+        <w:rPr>
+          <w:rFonts w:ascii="Times New Roman" w:hAnsi="Times New Roman" w:cs="Times New Roman"/>
+        </w:rPr>
+      </w:pPr>
+    </w:p>
+    <w:p>
+      <w:pPr>
+        <w:rPr>
+          <w:rFonts w:ascii="Times New Roman" w:hAnsi="Times New Roman" w:cs="Times New Roman"/>
+        </w:rPr>
+      </w:pPr>
+      <w:r>
+        <w:rPr>
+          <w:rFonts w:ascii="Times New Roman" w:hAnsi="Times New Roman" w:cs="Times New Roman"/>
+          <w:noProof/>
+          <w14:ligatures w14:val="standardContextual"/>
+        </w:rPr>
+        <w:drawing>
+          <wp:inline distT="0" distB="0" distL="0" distR="0" wp14:anchorId="05B37B1A" wp14:editId="39FDC45F">
+            <wp:extent cx="5612130" cy="3507740"/>
+            <wp:effectExtent l="0" t="0" r="1270" b="0"/>
+            <wp:docPr id="1707420865" name="Imagen 7"/>
+            <wp:cNvGraphicFramePr>
+              <a:graphicFrameLocks xmlns:a="http://schemas.openxmlformats.org/drawingml/2006/main" noChangeAspect="1"/>
+            </wp:cNvGraphicFramePr>
+            <a:graphic xmlns:a="http://schemas.openxmlformats.org/drawingml/2006/main">
+              <a:graphicData uri="http://schemas.openxmlformats.org/drawingml/2006/picture">
+                <pic:pic xmlns:pic="http://schemas.openxmlformats.org/drawingml/2006/picture">
+                  <pic:nvPicPr>
+                    <pic:cNvPr id="1707420865" name="Imagen 1707420865"/>
+                    <pic:cNvPicPr/>
+                  </pic:nvPicPr>
+                  <pic:blipFill>
+                    <a:blip r:embed="rId12" cstate="print">
+                      <a:extLst>
+                        <a:ext uri="{28A0092B-C50C-407E-A947-70E740481C1C}">
+                          <a14:useLocalDpi xmlns:a14="http://schemas.microsoft.com/office/drawing/2010/main" val="0"/>
+                        </a:ext>
+                      </a:extLst>
+                    </a:blip>
+                    <a:stretch>
+                      <a:fillRect/>
+                    </a:stretch>
+                  </pic:blipFill>
+                  <pic:spPr>
+                    <a:xfrm>
+                      <a:off x="0" y="0"/>
+                      <a:ext cx="5612130" cy="3507740"/>
+                    </a:xfrm>
+                    <a:prstGeom prst="rect">
+                      <a:avLst/>
+                    </a:prstGeom>
+                  </pic:spPr>
+                </pic:pic>
+              </a:graphicData>
+            </a:graphic>
+          </wp:inline>
+        </w:drawing>
+      </w:r>
+    </w:p>
+    <w:p>
+      <w:pPr>
+        <w:rPr>
+          <w:rFonts w:ascii="Times New Roman" w:hAnsi="Times New Roman" w:cs="Times New Roman"/>
+        </w:rPr>
+      </w:pPr>
+    </w:p>
+    <w:p>
+      <w:pPr>
+        <w:rPr>
+          <w:rFonts w:ascii="Times New Roman" w:hAnsi="Times New Roman" w:cs="Times New Roman"/>
+        </w:rPr>
+      </w:pPr>
+      <w:r>
+        <w:rPr>
+          <w:rFonts w:ascii="Times New Roman" w:hAnsi="Times New Roman" w:cs="Times New Roman"/>
+        </w:rPr>
+        <w:t>Paso 8</w:t>
+      </w:r>
+    </w:p>
+    <w:p>
+      <w:pPr>
+        <w:rPr>
+          <w:rFonts w:ascii="Times New Roman" w:hAnsi="Times New Roman" w:cs="Times New Roman"/>
+        </w:rPr>
+      </w:pPr>
+    </w:p>
+    <w:p>
+      <w:pPr>
+        <w:rPr>
+          <w:rFonts w:ascii="Times New Roman" w:hAnsi="Times New Roman" w:cs="Times New Roman"/>
+        </w:rPr>
+      </w:pPr>
+      <w:r>
+        <w:rPr>
+          <w:rFonts w:ascii="Times New Roman" w:hAnsi="Times New Roman" w:cs="Times New Roman"/>
+          <w:noProof/>
+          <w14:ligatures w14:val="standardContextual"/>
+        </w:rPr>
+        <w:lastRenderedPageBreak/>
+        <w:drawing>
+          <wp:inline distT="0" distB="0" distL="0" distR="0" wp14:anchorId="09BB1474" wp14:editId="13D0529B">
+            <wp:extent cx="5612130" cy="3507740"/>
+            <wp:effectExtent l="0" t="0" r="1270" b="0"/>
+            <wp:docPr id="548870987" name="Imagen 8"/>
+            <wp:cNvGraphicFramePr>
+              <a:graphicFrameLocks xmlns:a="http://schemas.openxmlformats.org/drawingml/2006/main" noChangeAspect="1"/>
+            </wp:cNvGraphicFramePr>
+            <a:graphic xmlns:a="http://schemas.openxmlformats.org/drawingml/2006/main">
+              <a:graphicData uri="http://schemas.openxmlformats.org/drawingml/2006/picture">
+                <pic:pic xmlns:pic="http://schemas.openxmlformats.org/drawingml/2006/picture">
+                  <pic:nvPicPr>
+                    <pic:cNvPr id="548870987" name="Imagen 548870987"/>
+                    <pic:cNvPicPr/>
+                  </pic:nvPicPr>
+                  <pic:blipFill>
+                    <a:blip r:embed="rId13" cstate="print">
+                      <a:extLst>
+                        <a:ext uri="{28A0092B-C50C-407E-A947-70E740481C1C}">
+                          <a14:useLocalDpi xmlns:a14="http://schemas.microsoft.com/office/drawing/2010/main" val="0"/>
+                        </a:ext>
+                      </a:extLst>
+                    </a:blip>
+                    <a:stretch>
+                      <a:fillRect/>
+                    </a:stretch>
+                  </pic:blipFill>
+                  <pic:spPr>
+                    <a:xfrm>
+                      <a:off x="0" y="0"/>
+                      <a:ext cx="5612130" cy="3507740"/>
+                    </a:xfrm>
+                    <a:prstGeom prst="rect">
+                      <a:avLst/>
+                    </a:prstGeom>
+                  </pic:spPr>
+                </pic:pic>
+              </a:graphicData>
+            </a:graphic>
+          </wp:inline>
+        </w:drawing>
+      </w:r>
+    </w:p>
+    <w:p>
+      <w:pPr>
+        <w:rPr>
+          <w:rFonts w:ascii="Times New Roman" w:hAnsi="Times New Roman" w:cs="Times New Roman"/>
+        </w:rPr>
+      </w:pPr>
+    </w:p>
+    <w:p>
+      <w:pPr>
+        <w:rPr>
+          <w:rFonts w:ascii="Times New Roman" w:hAnsi="Times New Roman" w:cs="Times New Roman"/>
+        </w:rPr>
+      </w:pPr>
+      <w:r>
+        <w:rPr>
+          <w:rFonts w:ascii="Times New Roman" w:hAnsi="Times New Roman" w:cs="Times New Roman"/>
+        </w:rPr>
+        <w:t>Paso 9</w:t>
+      </w:r>
+    </w:p>
+    <w:p>
+      <w:pPr>
+        <w:rPr>
+          <w:rFonts w:ascii="Times New Roman" w:hAnsi="Times New Roman" w:cs="Times New Roman"/>
+        </w:rPr>
+      </w:pPr>
+    </w:p>
+    <w:p>
+      <w:pPr>
+        <w:rPr>
+          <w:rFonts w:ascii="Times New Roman" w:hAnsi="Times New Roman" w:cs="Times New Roman"/>
+        </w:rPr>
+      </w:pPr>
+      <w:r>
+        <w:rPr>
+          <w:rFonts w:ascii="Times New Roman" w:hAnsi="Times New Roman" w:cs="Times New Roman"/>
+          <w:noProof/>
+          <w14:ligatures w14:val="standardContextual"/>
+        </w:rPr>
+        <w:drawing>
+          <wp:inline distT="0" distB="0" distL="0" distR="0" wp14:anchorId="27F17C02" wp14:editId="3B179C34">
+            <wp:extent cx="5612130" cy="3507740"/>
+            <wp:effectExtent l="0" t="0" r="1270" b="0"/>
+            <wp:docPr id="1970310968" name="Imagen 9"/>
+            <wp:cNvGraphicFramePr>
+              <a:graphicFrameLocks xmlns:a="http://schemas.openxmlformats.org/drawingml/2006/main" noChangeAspect="1"/>
+            </wp:cNvGraphicFramePr>
+            <a:graphic xmlns:a="http://schemas.openxmlformats.org/drawingml/2006/main">
+              <a:graphicData uri="http://schemas.openxmlformats.org/drawingml/2006/picture">
+                <pic:pic xmlns:pic="http://schemas.openxmlformats.org/drawingml/2006/picture">
+                  <pic:nvPicPr>
+                    <pic:cNvPr id="1970310968" name="Imagen 1970310968"/>
+                    <pic:cNvPicPr/>
+                  </pic:nvPicPr>
+                  <pic:blipFill>
+                    <a:blip r:embed="rId14" cstate="print">
+                      <a:extLst>
+                        <a:ext uri="{28A0092B-C50C-407E-A947-70E740481C1C}">
+                          <a14:useLocalDpi xmlns:a14="http://schemas.microsoft.com/office/drawing/2010/main" val="0"/>
+                        </a:ext>
+                      </a:extLst>
+                    </a:blip>
+                    <a:stretch>
+                      <a:fillRect/>
+                    </a:stretch>
+                  </pic:blipFill>
+                  <pic:spPr>
+                    <a:xfrm>
+                      <a:off x="0" y="0"/>
+                      <a:ext cx="5612130" cy="3507740"/>
+                    </a:xfrm>
+                    <a:prstGeom prst="rect">
+                      <a:avLst/>
+                    </a:prstGeom>
+                  </pic:spPr>
+                </pic:pic>
+              </a:graphicData>
+            </a:graphic>
+          </wp:inline>
+        </w:drawing>
+      </w:r>
+    </w:p>
+    <w:p>
+      <w:pPr>
+        <w:rPr>
+          <w:rFonts w:ascii="Times New Roman" w:hAnsi="Times New Roman" w:cs="Times New Roman"/>
+        </w:rPr>
+      </w:pPr>
+    </w:p>
+    <w:p>
+      <w:pPr>
+        <w:rPr>
+          <w:rFonts w:ascii="Times New Roman" w:hAnsi="Times New Roman" w:cs="Times New Roman"/>
+        </w:rPr>
+      </w:pPr>
+      <w:hyperlink r:id="rId15" w:history="1">
+        <w:r>
+          <w:rPr>
+            <w:rStyle w:val="Hipervnculo"/>
+            <w:rFonts w:ascii="Times New Roman" w:hAnsi="Times New Roman" w:cs="Times New Roman"/>
+          </w:rPr>
+          <w:t>https://youtu.be/R73tTVfrqvI</w:t>
+        </w:r>
+      </w:hyperlink>
     </w:p>
     <w:p/>
+    <w:p>
+      <w:pPr>
+        <w:rPr>
+          <w:rFonts w:ascii="Times New Roman" w:hAnsi="Times New Roman" w:cs="Times New Roman"/>
+        </w:rPr>
+      </w:pPr>
+    </w:p>
+    <w:p>
+      <w:pPr>
+        <w:rPr>
+          <w:rFonts w:ascii="Times New Roman" w:hAnsi="Times New Roman" w:cs="Times New Roman"/>
+        </w:rPr>
+      </w:pPr>
+      <w:r>
+        <w:rPr>
+          <w:rFonts w:ascii="Times New Roman" w:hAnsi="Times New Roman" w:cs="Times New Roman"/>
+        </w:rPr>
+        <w:lastRenderedPageBreak/>
+        <w:t>Durante este laboratorio comprendí y aprendí cómo implementar cronómetros, además de cómo ejecutar acciónes después de cierto tiempo. Es muy similar a lo que había aplicado en mi laboratiorio 1.</w:t>
+      </w:r>
+    </w:p>
+    <w:p>
+      <w:pPr>
+        <w:rPr>
+          <w:rFonts w:ascii="Times New Roman" w:hAnsi="Times New Roman" w:cs="Times New Roman"/>
+        </w:rPr>
+      </w:pPr>
+    </w:p>
+    <w:p>
+      <w:pPr>
+        <w:rPr>
+          <w:rFonts w:ascii="Times New Roman" w:hAnsi="Times New Roman" w:cs="Times New Roman"/>
+        </w:rPr>
+      </w:pPr>
+      <w:r>
+        <w:rPr>
+          <w:rFonts w:ascii="Times New Roman" w:hAnsi="Times New Roman" w:cs="Times New Roman"/>
+        </w:rPr>
+        <w:t>Puedo aplicar lo aprendido a este laboratorio en los siguientes aspectos del proyecto:</w:t>
+      </w:r>
+    </w:p>
+    <w:p>
+      <w:pPr>
+        <w:pStyle w:val="Prrafodelista"/>
+        <w:numPr>
+          <w:ilvl w:val="0"/>
+          <w:numId w:val="2"/>
+        </w:numPr>
+        <w:rPr>
+          <w:rFonts w:ascii="Times New Roman" w:hAnsi="Times New Roman" w:cs="Times New Roman"/>
+        </w:rPr>
+      </w:pPr>
+      <w:r>
+        <w:rPr>
+          <w:rFonts w:ascii="Times New Roman" w:hAnsi="Times New Roman" w:cs="Times New Roman"/>
+        </w:rPr>
+        <w:t>Temporizador, me permite saber cuanto dura la ejecución del proyecto</w:t>
+      </w:r>
+    </w:p>
+    <w:p>
+      <w:pPr>
+        <w:pStyle w:val="Prrafodelista"/>
+        <w:numPr>
+          <w:ilvl w:val="0"/>
+          <w:numId w:val="2"/>
+        </w:numPr>
+        <w:rPr>
+          <w:rFonts w:ascii="Times New Roman" w:hAnsi="Times New Roman" w:cs="Times New Roman"/>
+        </w:rPr>
+      </w:pPr>
+      <w:r>
+        <w:rPr>
+          <w:rFonts w:ascii="Times New Roman" w:hAnsi="Times New Roman" w:cs="Times New Roman"/>
+        </w:rPr>
+        <w:t>Movimiento de cámara cada cierto tiempo</w:t>
+      </w:r>
+    </w:p>
+    <w:p>
+      <w:pPr>
+        <w:pStyle w:val="Prrafodelista"/>
+        <w:numPr>
+          <w:ilvl w:val="0"/>
+          <w:numId w:val="2"/>
+        </w:numPr>
+        <w:rPr>
+          <w:rFonts w:ascii="Times New Roman" w:hAnsi="Times New Roman" w:cs="Times New Roman"/>
+        </w:rPr>
+      </w:pPr>
+      <w:r>
+        <w:rPr>
+          <w:rFonts w:ascii="Times New Roman" w:hAnsi="Times New Roman" w:cs="Times New Roman"/>
+        </w:rPr>
+        <w:t>Actualización de frames para el proyecto</w:t>
+      </w:r>
+    </w:p>
+    <w:p>
+      <w:pPr>
+        <w:pStyle w:val="Prrafodelista"/>
+        <w:numPr>
+          <w:ilvl w:val="0"/>
+          <w:numId w:val="2"/>
+        </w:numPr>
+        <w:rPr>
+          <w:rFonts w:ascii="Times New Roman" w:hAnsi="Times New Roman" w:cs="Times New Roman"/>
+        </w:rPr>
+      </w:pPr>
+      <w:r>
+        <w:rPr>
+          <w:rFonts w:ascii="Times New Roman" w:hAnsi="Times New Roman" w:cs="Times New Roman"/>
+        </w:rPr>
+        <w:t>Movimiento del mapa frente a la cámara, para mejorar visualización de eventos</w:t>
+      </w:r>
+    </w:p>
     <w:sectPr>
       <w:pgSz w:w="12240" w:h="15840"/>
       <w:pgMar w:top="1417" w:right="1701" w:bottom="1417" w:left="1701" w:header="708" w:footer="708" w:gutter="0"/>
@@ -185,6 +1072,252 @@
     </w:sectPr>
   </w:body>
 </w:document>
+</file>
+
+<file path=word/numbering.xml><?xml version="1.0" encoding="utf-8"?>
+<w:numbering xmlns:wpc="http://schemas.microsoft.com/office/word/2010/wordprocessingCanvas" xmlns:cx="http://schemas.microsoft.com/office/drawing/2014/chartex" xmlns:cx1="http://schemas.microsoft.com/office/drawing/2015/9/8/chartex" xmlns:cx2="http://schemas.microsoft.com/office/drawing/2015/10/21/chartex" xmlns:cx3="http://schemas.microsoft.com/office/drawing/2016/5/9/chartex" xmlns:cx4="http://schemas.microsoft.com/office/drawing/2016/5/10/chartex" xmlns:cx5="http://schemas.microsoft.com/office/drawing/2016/5/11/chartex" xmlns:cx6="http://schemas.microsoft.com/office/drawing/2016/5/12/chartex" xmlns:cx7="http://schemas.microsoft.com/office/drawing/2016/5/13/chartex" xmlns:cx8="http://schemas.microsoft.com/office/drawing/2016/5/14/chartex" xmlns:mc="http://schemas.openxmlformats.org/markup-compatibility/2006" xmlns:aink="http://schemas.microsoft.com/office/drawing/2016/ink" xmlns:am3d="http://schemas.microsoft.com/office/drawing/2017/model3d" xmlns:o="urn:schemas-microsoft-com:office:office" xmlns:oel="http://schemas.microsoft.com/office/2019/extlst" xmlns:r="http://schemas.openxmlformats.org/officeDocument/2006/relationships" xmlns:m="http://schemas.openxmlformats.org/officeDocument/2006/math" xmlns:v="urn:schemas-microsoft-com:vml" xmlns:wp14="http://schemas.microsoft.com/office/word/2010/wordprocessingDrawing" xmlns:wp="http://schemas.openxmlformats.org/drawingml/2006/wordprocessingDrawing" xmlns:w10="urn:schemas-microsoft-com:office:word" xmlns:w="http://schemas.openxmlformats.org/wordprocessingml/2006/main" xmlns:w14="http://schemas.microsoft.com/office/word/2010/wordml" xmlns:w15="http://schemas.microsoft.com/office/word/2012/wordml" xmlns:w16cex="http://schemas.microsoft.com/office/word/2018/wordml/cex" xmlns:w16cid="http://schemas.microsoft.com/office/word/2016/wordml/cid" xmlns:w16="http://schemas.microsoft.com/office/word/2018/wordml" xmlns:w16sdtdh="http://schemas.microsoft.com/office/word/2020/wordml/sdtdatahash" xmlns:w16se="http://schemas.microsoft.com/office/word/2015/wordml/symex" xmlns:wpg="http://schemas.microsoft.com/office/word/2010/wordprocessingGroup" xmlns:wpi="http://schemas.microsoft.com/office/word/2010/wordprocessingInk" xmlns:wne="http://schemas.microsoft.com/office/word/2006/wordml" xmlns:wps="http://schemas.microsoft.com/office/word/2010/wordprocessingShape" mc:Ignorable="w14 w15 w16se w16cid w16 w16cex w16sdtdh wp14">
+  <w:abstractNum w:abstractNumId="0" w15:restartNumberingAfterBreak="0">
+    <w:nsid w:val="008B7C41"/>
+    <w:multiLevelType w:val="multilevel"/>
+    <w:tmpl w:val="406E1A04"/>
+    <w:lvl w:ilvl="0">
+      <w:start w:val="1"/>
+      <w:numFmt w:val="bullet"/>
+      <w:lvlText w:val=""/>
+      <w:lvlJc w:val="left"/>
+      <w:pPr>
+        <w:tabs>
+          <w:tab w:val="num" w:pos="720"/>
+        </w:tabs>
+        <w:ind w:left="720" w:hanging="360"/>
+      </w:pPr>
+      <w:rPr>
+        <w:rFonts w:ascii="Symbol" w:hAnsi="Symbol" w:hint="default"/>
+        <w:sz w:val="20"/>
+      </w:rPr>
+    </w:lvl>
+    <w:lvl w:ilvl="1" w:tentative="1">
+      <w:start w:val="1"/>
+      <w:numFmt w:val="bullet"/>
+      <w:lvlText w:val="o"/>
+      <w:lvlJc w:val="left"/>
+      <w:pPr>
+        <w:tabs>
+          <w:tab w:val="num" w:pos="1440"/>
+        </w:tabs>
+        <w:ind w:left="1440" w:hanging="360"/>
+      </w:pPr>
+      <w:rPr>
+        <w:rFonts w:ascii="Courier New" w:hAnsi="Courier New" w:hint="default"/>
+        <w:sz w:val="20"/>
+      </w:rPr>
+    </w:lvl>
+    <w:lvl w:ilvl="2" w:tentative="1">
+      <w:start w:val="1"/>
+      <w:numFmt w:val="bullet"/>
+      <w:lvlText w:val=""/>
+      <w:lvlJc w:val="left"/>
+      <w:pPr>
+        <w:tabs>
+          <w:tab w:val="num" w:pos="2160"/>
+        </w:tabs>
+        <w:ind w:left="2160" w:hanging="360"/>
+      </w:pPr>
+      <w:rPr>
+        <w:rFonts w:ascii="Wingdings" w:hAnsi="Wingdings" w:hint="default"/>
+        <w:sz w:val="20"/>
+      </w:rPr>
+    </w:lvl>
+    <w:lvl w:ilvl="3" w:tentative="1">
+      <w:start w:val="1"/>
+      <w:numFmt w:val="bullet"/>
+      <w:lvlText w:val=""/>
+      <w:lvlJc w:val="left"/>
+      <w:pPr>
+        <w:tabs>
+          <w:tab w:val="num" w:pos="2880"/>
+        </w:tabs>
+        <w:ind w:left="2880" w:hanging="360"/>
+      </w:pPr>
+      <w:rPr>
+        <w:rFonts w:ascii="Wingdings" w:hAnsi="Wingdings" w:hint="default"/>
+        <w:sz w:val="20"/>
+      </w:rPr>
+    </w:lvl>
+    <w:lvl w:ilvl="4" w:tentative="1">
+      <w:start w:val="1"/>
+      <w:numFmt w:val="bullet"/>
+      <w:lvlText w:val=""/>
+      <w:lvlJc w:val="left"/>
+      <w:pPr>
+        <w:tabs>
+          <w:tab w:val="num" w:pos="3600"/>
+        </w:tabs>
+        <w:ind w:left="3600" w:hanging="360"/>
+      </w:pPr>
+      <w:rPr>
+        <w:rFonts w:ascii="Wingdings" w:hAnsi="Wingdings" w:hint="default"/>
+        <w:sz w:val="20"/>
+      </w:rPr>
+    </w:lvl>
+    <w:lvl w:ilvl="5" w:tentative="1">
+      <w:start w:val="1"/>
+      <w:numFmt w:val="bullet"/>
+      <w:lvlText w:val=""/>
+      <w:lvlJc w:val="left"/>
+      <w:pPr>
+        <w:tabs>
+          <w:tab w:val="num" w:pos="4320"/>
+        </w:tabs>
+        <w:ind w:left="4320" w:hanging="360"/>
+      </w:pPr>
+      <w:rPr>
+        <w:rFonts w:ascii="Wingdings" w:hAnsi="Wingdings" w:hint="default"/>
+        <w:sz w:val="20"/>
+      </w:rPr>
+    </w:lvl>
+    <w:lvl w:ilvl="6" w:tentative="1">
+      <w:start w:val="1"/>
+      <w:numFmt w:val="bullet"/>
+      <w:lvlText w:val=""/>
+      <w:lvlJc w:val="left"/>
+      <w:pPr>
+        <w:tabs>
+          <w:tab w:val="num" w:pos="5040"/>
+        </w:tabs>
+        <w:ind w:left="5040" w:hanging="360"/>
+      </w:pPr>
+      <w:rPr>
+        <w:rFonts w:ascii="Wingdings" w:hAnsi="Wingdings" w:hint="default"/>
+        <w:sz w:val="20"/>
+      </w:rPr>
+    </w:lvl>
+    <w:lvl w:ilvl="7" w:tentative="1">
+      <w:start w:val="1"/>
+      <w:numFmt w:val="bullet"/>
+      <w:lvlText w:val=""/>
+      <w:lvlJc w:val="left"/>
+      <w:pPr>
+        <w:tabs>
+          <w:tab w:val="num" w:pos="5760"/>
+        </w:tabs>
+        <w:ind w:left="5760" w:hanging="360"/>
+      </w:pPr>
+      <w:rPr>
+        <w:rFonts w:ascii="Wingdings" w:hAnsi="Wingdings" w:hint="default"/>
+        <w:sz w:val="20"/>
+      </w:rPr>
+    </w:lvl>
+    <w:lvl w:ilvl="8" w:tentative="1">
+      <w:start w:val="1"/>
+      <w:numFmt w:val="bullet"/>
+      <w:lvlText w:val=""/>
+      <w:lvlJc w:val="left"/>
+      <w:pPr>
+        <w:tabs>
+          <w:tab w:val="num" w:pos="6480"/>
+        </w:tabs>
+        <w:ind w:left="6480" w:hanging="360"/>
+      </w:pPr>
+      <w:rPr>
+        <w:rFonts w:ascii="Wingdings" w:hAnsi="Wingdings" w:hint="default"/>
+        <w:sz w:val="20"/>
+      </w:rPr>
+    </w:lvl>
+  </w:abstractNum>
+  <w:abstractNum w:abstractNumId="1" w15:restartNumberingAfterBreak="0">
+    <w:nsid w:val="3D2B6115"/>
+    <w:multiLevelType w:val="hybridMultilevel"/>
+    <w:tmpl w:val="45AAF6F6"/>
+    <w:lvl w:ilvl="0" w:tplc="080A000F">
+      <w:start w:val="1"/>
+      <w:numFmt w:val="decimal"/>
+      <w:lvlText w:val="%1."/>
+      <w:lvlJc w:val="left"/>
+      <w:pPr>
+        <w:ind w:left="720" w:hanging="360"/>
+      </w:pPr>
+    </w:lvl>
+    <w:lvl w:ilvl="1" w:tplc="080A0019" w:tentative="1">
+      <w:start w:val="1"/>
+      <w:numFmt w:val="lowerLetter"/>
+      <w:lvlText w:val="%2."/>
+      <w:lvlJc w:val="left"/>
+      <w:pPr>
+        <w:ind w:left="1440" w:hanging="360"/>
+      </w:pPr>
+    </w:lvl>
+    <w:lvl w:ilvl="2" w:tplc="080A001B" w:tentative="1">
+      <w:start w:val="1"/>
+      <w:numFmt w:val="lowerRoman"/>
+      <w:lvlText w:val="%3."/>
+      <w:lvlJc w:val="right"/>
+      <w:pPr>
+        <w:ind w:left="2160" w:hanging="180"/>
+      </w:pPr>
+    </w:lvl>
+    <w:lvl w:ilvl="3" w:tplc="080A000F" w:tentative="1">
+      <w:start w:val="1"/>
+      <w:numFmt w:val="decimal"/>
+      <w:lvlText w:val="%4."/>
+      <w:lvlJc w:val="left"/>
+      <w:pPr>
+        <w:ind w:left="2880" w:hanging="360"/>
+      </w:pPr>
+    </w:lvl>
+    <w:lvl w:ilvl="4" w:tplc="080A0019" w:tentative="1">
+      <w:start w:val="1"/>
+      <w:numFmt w:val="lowerLetter"/>
+      <w:lvlText w:val="%5."/>
+      <w:lvlJc w:val="left"/>
+      <w:pPr>
+        <w:ind w:left="3600" w:hanging="360"/>
+      </w:pPr>
+    </w:lvl>
+    <w:lvl w:ilvl="5" w:tplc="080A001B" w:tentative="1">
+      <w:start w:val="1"/>
+      <w:numFmt w:val="lowerRoman"/>
+      <w:lvlText w:val="%6."/>
+      <w:lvlJc w:val="right"/>
+      <w:pPr>
+        <w:ind w:left="4320" w:hanging="180"/>
+      </w:pPr>
+    </w:lvl>
+    <w:lvl w:ilvl="6" w:tplc="080A000F" w:tentative="1">
+      <w:start w:val="1"/>
+      <w:numFmt w:val="decimal"/>
+      <w:lvlText w:val="%7."/>
+      <w:lvlJc w:val="left"/>
+      <w:pPr>
+        <w:ind w:left="5040" w:hanging="360"/>
+      </w:pPr>
+    </w:lvl>
+    <w:lvl w:ilvl="7" w:tplc="080A0019" w:tentative="1">
+      <w:start w:val="1"/>
+      <w:numFmt w:val="lowerLetter"/>
+      <w:lvlText w:val="%8."/>
+      <w:lvlJc w:val="left"/>
+      <w:pPr>
+        <w:ind w:left="5760" w:hanging="360"/>
+      </w:pPr>
+    </w:lvl>
+    <w:lvl w:ilvl="8" w:tplc="080A001B" w:tentative="1">
+      <w:start w:val="1"/>
+      <w:numFmt w:val="lowerRoman"/>
+      <w:lvlText w:val="%9."/>
+      <w:lvlJc w:val="right"/>
+      <w:pPr>
+        <w:ind w:left="6480" w:hanging="180"/>
+      </w:pPr>
+    </w:lvl>
+  </w:abstractNum>
+  <w:num w:numId="1" w16cid:durableId="180169314">
+    <w:abstractNumId w:val="0"/>
+  </w:num>
+  <w:num w:numId="2" w16cid:durableId="1098989286">
+    <w:abstractNumId w:val="1"/>
+  </w:num>
+</w:numbering>
 </file>
 
 <file path=word/styles.xml><?xml version="1.0" encoding="utf-8"?>
@@ -616,6 +1749,40 @@
     <w:semiHidden/>
     <w:unhideWhenUsed/>
   </w:style>
+  <w:style w:type="character" w:styleId="Hipervnculo">
+    <w:name w:val="Hyperlink"/>
+    <w:basedOn w:val="Fuentedeprrafopredeter"/>
+    <w:uiPriority w:val="99"/>
+    <w:unhideWhenUsed/>
+    <w:rsid w:val="008705B5"/>
+    <w:rPr>
+      <w:color w:val="0563C1" w:themeColor="hyperlink"/>
+      <w:u w:val="single"/>
+    </w:rPr>
+  </w:style>
+  <w:style w:type="character" w:styleId="Mencinsinresolver">
+    <w:name w:val="Unresolved Mention"/>
+    <w:basedOn w:val="Fuentedeprrafopredeter"/>
+    <w:uiPriority w:val="99"/>
+    <w:semiHidden/>
+    <w:unhideWhenUsed/>
+    <w:rsid w:val="008705B5"/>
+    <w:rPr>
+      <w:color w:val="605E5C"/>
+      <w:shd w:val="clear" w:color="auto" w:fill="E1DFDD"/>
+    </w:rPr>
+  </w:style>
+  <w:style w:type="paragraph" w:styleId="Prrafodelista">
+    <w:name w:val="List Paragraph"/>
+    <w:basedOn w:val="Normal"/>
+    <w:uiPriority w:val="34"/>
+    <w:qFormat/>
+    <w:rsid w:val="008705B5"/>
+    <w:pPr>
+      <w:ind w:left="720"/>
+      <w:contextualSpacing/>
+    </w:pPr>
+  </w:style>
 </w:styles>
 </file>
 

</xml_diff>